<commit_message>
Se añadió el CU10,11,12 y 31 con sus descripciones, prototipos y modelos
</commit_message>
<xml_diff>
--- a/Descripciones_CU/CU31_Ver mis mesas.docx
+++ b/Descripciones_CU/CU31_Ver mis mesas.docx
@@ -328,6 +328,7 @@
               <w:spacing w:line="276" w:lineRule="auto"/>
               <w:jc w:val="both"/>
               <w:rPr>
+                <w:bCs/>
                 <w:szCs w:val="22"/>
                 <w:lang w:val="es-MX"/>
               </w:rPr>
@@ -355,6 +356,14 @@
                 <w:lang w:val="es-MX"/>
               </w:rPr>
               <w:t xml:space="preserve"> </w:t>
+            </w:r>
+            <w:r>
+              <w:rPr>
+                <w:bCs/>
+                <w:szCs w:val="22"/>
+                <w:lang w:val="es-MX"/>
+              </w:rPr>
+              <w:t>18/04/20</w:t>
             </w:r>
           </w:p>
         </w:tc>
@@ -759,23 +768,39 @@
                 <w:sz w:val="20"/>
                 <w:lang w:val="es-MX" w:eastAsia="en-US"/>
               </w:rPr>
-              <w:t xml:space="preserve"> recupera las MESA de la base de datos y muestra la “GUIVerMisMesas” (FA</w:t>
-            </w:r>
-            <w:r>
-              <w:rPr>
-                <w:rFonts w:ascii="Calibri" w:eastAsiaTheme="minorHAnsi" w:hAnsi="Calibri" w:cs="Calibri"/>
-                <w:sz w:val="20"/>
-                <w:lang w:val="es-MX" w:eastAsia="en-US"/>
-              </w:rPr>
-              <w:t>2</w:t>
-            </w:r>
-            <w:r>
-              <w:rPr>
-                <w:rFonts w:ascii="Calibri" w:eastAsiaTheme="minorHAnsi" w:hAnsi="Calibri" w:cs="Calibri"/>
-                <w:sz w:val="20"/>
-                <w:lang w:val="es-MX" w:eastAsia="en-US"/>
-              </w:rPr>
-              <w:t>)</w:t>
+              <w:t xml:space="preserve"> recupera las MESA</w:t>
+            </w:r>
+            <w:r>
+              <w:rPr>
+                <w:rFonts w:ascii="Calibri" w:eastAsiaTheme="minorHAnsi" w:hAnsi="Calibri" w:cs="Calibri"/>
+                <w:sz w:val="20"/>
+                <w:lang w:val="es-MX" w:eastAsia="en-US"/>
+              </w:rPr>
+              <w:t>, las CUENTA con el estado Abiert</w:t>
+            </w:r>
+            <w:r>
+              <w:rPr>
+                <w:rFonts w:ascii="Calibri" w:eastAsiaTheme="minorHAnsi" w:hAnsi="Calibri" w:cs="Calibri"/>
+                <w:sz w:val="20"/>
+                <w:lang w:val="es-MX" w:eastAsia="en-US"/>
+              </w:rPr>
+              <w:t>a</w:t>
+            </w:r>
+            <w:r>
+              <w:rPr>
+                <w:rFonts w:ascii="Calibri" w:eastAsiaTheme="minorHAnsi" w:hAnsi="Calibri" w:cs="Calibri"/>
+                <w:sz w:val="20"/>
+                <w:lang w:val="es-MX" w:eastAsia="en-US"/>
+              </w:rPr>
+              <w:t xml:space="preserve"> y sus PEDIDO</w:t>
+            </w:r>
+            <w:r>
+              <w:rPr>
+                <w:rFonts w:ascii="Calibri" w:eastAsiaTheme="minorHAnsi" w:hAnsi="Calibri" w:cs="Calibri"/>
+                <w:sz w:val="20"/>
+                <w:lang w:val="es-MX" w:eastAsia="en-US"/>
+              </w:rPr>
+              <w:t xml:space="preserve"> de la base de datos y muestra la “GUIVerMisMesas”</w:t>
             </w:r>
           </w:p>
           <w:p>
@@ -802,7 +827,15 @@
                 <w:sz w:val="20"/>
                 <w:lang w:val="es-MX" w:eastAsia="en-US"/>
               </w:rPr>
-              <w:t>El Mesero selecciona una mesa</w:t>
+              <w:t xml:space="preserve">El Mesero selecciona una </w:t>
+            </w:r>
+            <w:r>
+              <w:rPr>
+                <w:rFonts w:ascii="Calibri" w:eastAsiaTheme="minorHAnsi" w:hAnsi="Calibri" w:cs="Calibri"/>
+                <w:sz w:val="20"/>
+                <w:lang w:val="es-MX" w:eastAsia="en-US"/>
+              </w:rPr>
+              <w:t>MESA</w:t>
             </w:r>
           </w:p>
           <w:p>
@@ -829,7 +862,79 @@
                 <w:sz w:val="20"/>
                 <w:lang w:val="es-MX" w:eastAsia="en-US"/>
               </w:rPr>
-              <w:t>El SAIP expande una lista debajo de la mesa con los PEDIDO de la mesa.</w:t>
+              <w:t xml:space="preserve">El SAIP expande una lista debajo de la </w:t>
+            </w:r>
+            <w:r>
+              <w:rPr>
+                <w:rFonts w:ascii="Calibri" w:eastAsiaTheme="minorHAnsi" w:hAnsi="Calibri" w:cs="Calibri"/>
+                <w:sz w:val="20"/>
+                <w:lang w:val="es-MX" w:eastAsia="en-US"/>
+              </w:rPr>
+              <w:t xml:space="preserve">imagen de la </w:t>
+            </w:r>
+            <w:r>
+              <w:rPr>
+                <w:rFonts w:ascii="Calibri" w:eastAsiaTheme="minorHAnsi" w:hAnsi="Calibri" w:cs="Calibri"/>
+                <w:sz w:val="20"/>
+                <w:lang w:val="es-MX" w:eastAsia="en-US"/>
+              </w:rPr>
+              <w:t>mesa con</w:t>
+            </w:r>
+            <w:r>
+              <w:rPr>
+                <w:rFonts w:ascii="Calibri" w:eastAsiaTheme="minorHAnsi" w:hAnsi="Calibri" w:cs="Calibri"/>
+                <w:sz w:val="20"/>
+                <w:lang w:val="es-MX" w:eastAsia="en-US"/>
+              </w:rPr>
+              <w:t xml:space="preserve"> sus</w:t>
+            </w:r>
+            <w:r>
+              <w:rPr>
+                <w:rFonts w:ascii="Calibri" w:eastAsiaTheme="minorHAnsi" w:hAnsi="Calibri" w:cs="Calibri"/>
+                <w:sz w:val="20"/>
+                <w:lang w:val="es-MX" w:eastAsia="en-US"/>
+              </w:rPr>
+              <w:t xml:space="preserve"> PEDIDO</w:t>
+            </w:r>
+            <w:r>
+              <w:rPr>
+                <w:rFonts w:ascii="Calibri" w:eastAsiaTheme="minorHAnsi" w:hAnsi="Calibri" w:cs="Calibri"/>
+                <w:sz w:val="20"/>
+                <w:lang w:val="es-MX" w:eastAsia="en-US"/>
+              </w:rPr>
+              <w:t xml:space="preserve"> y datos de la CUENTA</w:t>
+            </w:r>
+            <w:r>
+              <w:rPr>
+                <w:rFonts w:ascii="Calibri" w:eastAsiaTheme="minorHAnsi" w:hAnsi="Calibri" w:cs="Calibri"/>
+                <w:sz w:val="20"/>
+                <w:lang w:val="es-MX" w:eastAsia="en-US"/>
+              </w:rPr>
+              <w:t>.</w:t>
+            </w:r>
+            <w:r>
+              <w:rPr>
+                <w:rFonts w:ascii="Calibri" w:eastAsiaTheme="minorHAnsi" w:hAnsi="Calibri" w:cs="Calibri"/>
+                <w:sz w:val="20"/>
+                <w:lang w:val="es-MX" w:eastAsia="en-US"/>
+              </w:rPr>
+              <w:t xml:space="preserve"> (FA1)</w:t>
+            </w:r>
+            <w:r>
+              <w:rPr>
+                <w:rFonts w:ascii="Calibri" w:eastAsiaTheme="minorHAnsi" w:hAnsi="Calibri" w:cs="Calibri"/>
+                <w:sz w:val="20"/>
+                <w:lang w:val="es-MX" w:eastAsia="en-US"/>
+              </w:rPr>
+              <w:t xml:space="preserve"> (FA2)</w:t>
+            </w:r>
+            <w:r>
+              <w:rPr>
+                <w:rFonts w:ascii="Calibri" w:eastAsiaTheme="minorHAnsi" w:hAnsi="Calibri" w:cs="Calibri"/>
+                <w:sz w:val="20"/>
+                <w:lang w:val="es-MX" w:eastAsia="en-US"/>
+              </w:rPr>
+              <w:t xml:space="preserve"> (FA4)</w:t>
             </w:r>
           </w:p>
           <w:p>
@@ -883,23 +988,39 @@
                 <w:sz w:val="20"/>
                 <w:lang w:val="es-MX" w:eastAsia="en-US"/>
               </w:rPr>
-              <w:t>El SAIP muestra los platillos y productos del PEDIDO (FA</w:t>
-            </w:r>
-            <w:r>
-              <w:rPr>
-                <w:rFonts w:ascii="Calibri" w:eastAsiaTheme="minorHAnsi" w:hAnsi="Calibri" w:cs="Calibri"/>
-                <w:sz w:val="20"/>
-                <w:lang w:val="es-MX" w:eastAsia="en-US"/>
-              </w:rPr>
-              <w:t>1</w:t>
-            </w:r>
-            <w:r>
-              <w:rPr>
-                <w:rFonts w:ascii="Calibri" w:eastAsiaTheme="minorHAnsi" w:hAnsi="Calibri" w:cs="Calibri"/>
-                <w:sz w:val="20"/>
-                <w:lang w:val="es-MX" w:eastAsia="en-US"/>
-              </w:rPr>
-              <w:t>) (FA</w:t>
+              <w:t xml:space="preserve">El SAIP muestra los </w:t>
+            </w:r>
+            <w:r>
+              <w:rPr>
+                <w:rFonts w:ascii="Calibri" w:eastAsiaTheme="minorHAnsi" w:hAnsi="Calibri" w:cs="Calibri"/>
+                <w:sz w:val="20"/>
+                <w:lang w:val="es-MX" w:eastAsia="en-US"/>
+              </w:rPr>
+              <w:t>PLATILLO</w:t>
+            </w:r>
+            <w:r>
+              <w:rPr>
+                <w:rFonts w:ascii="Calibri" w:eastAsiaTheme="minorHAnsi" w:hAnsi="Calibri" w:cs="Calibri"/>
+                <w:sz w:val="20"/>
+                <w:lang w:val="es-MX" w:eastAsia="en-US"/>
+              </w:rPr>
+              <w:t xml:space="preserve"> y </w:t>
+            </w:r>
+            <w:r>
+              <w:rPr>
+                <w:rFonts w:ascii="Calibri" w:eastAsiaTheme="minorHAnsi" w:hAnsi="Calibri" w:cs="Calibri"/>
+                <w:sz w:val="20"/>
+                <w:lang w:val="es-MX" w:eastAsia="en-US"/>
+              </w:rPr>
+              <w:t>PRODUCTO</w:t>
+            </w:r>
+            <w:r>
+              <w:rPr>
+                <w:rFonts w:ascii="Calibri" w:eastAsiaTheme="minorHAnsi" w:hAnsi="Calibri" w:cs="Calibri"/>
+                <w:sz w:val="20"/>
+                <w:lang w:val="es-MX" w:eastAsia="en-US"/>
+              </w:rPr>
+              <w:t xml:space="preserve"> del PEDIDO (FA</w:t>
             </w:r>
             <w:r>
               <w:rPr>
@@ -1004,6 +1125,7 @@
               <w:rPr>
                 <w:rFonts w:ascii="Calibri" w:eastAsiaTheme="minorHAnsi" w:hAnsi="Calibri" w:cs="Calibri"/>
                 <w:sz w:val="20"/>
+                <w:u w:val="single"/>
                 <w:lang w:val="es-MX" w:eastAsia="en-US"/>
               </w:rPr>
             </w:pPr>
@@ -1029,7 +1151,15 @@
                 <w:sz w:val="20"/>
                 <w:lang w:val="es-MX" w:eastAsia="en-US"/>
               </w:rPr>
-              <w:t>. Terminar pedido</w:t>
+              <w:t xml:space="preserve">. </w:t>
+            </w:r>
+            <w:r>
+              <w:rPr>
+                <w:rFonts w:ascii="Calibri" w:eastAsiaTheme="minorHAnsi" w:hAnsi="Calibri" w:cs="Calibri"/>
+                <w:sz w:val="20"/>
+                <w:lang w:val="es-MX" w:eastAsia="en-US"/>
+              </w:rPr>
+              <w:t>Cobrar cuenta</w:t>
             </w:r>
           </w:p>
           <w:p>
@@ -1056,7 +1186,23 @@
                 <w:sz w:val="20"/>
                 <w:szCs w:val="20"/>
               </w:rPr>
-              <w:t>El Mesero da clic en el botón Terminar pedido.</w:t>
+              <w:t xml:space="preserve">El Mesero da clic en el botón </w:t>
+            </w:r>
+            <w:r>
+              <w:rPr>
+                <w:rFonts w:ascii="Calibri" w:hAnsi="Calibri" w:cs="Calibri"/>
+                <w:sz w:val="20"/>
+                <w:szCs w:val="20"/>
+              </w:rPr>
+              <w:t>Cobrar cuenta</w:t>
+            </w:r>
+            <w:r>
+              <w:rPr>
+                <w:rFonts w:ascii="Calibri" w:hAnsi="Calibri" w:cs="Calibri"/>
+                <w:sz w:val="20"/>
+                <w:szCs w:val="20"/>
+              </w:rPr>
+              <w:t>.</w:t>
             </w:r>
           </w:p>
           <w:p>
@@ -1083,41 +1229,79 @@
                 <w:sz w:val="20"/>
                 <w:szCs w:val="20"/>
               </w:rPr>
-              <w:t>El SAIP cambia el estado del pedido a Completado y lo actualiza en la base de datos</w:t>
-            </w:r>
-            <w:r>
-              <w:rPr>
-                <w:rFonts w:ascii="Calibri" w:hAnsi="Calibri" w:cs="Calibri"/>
-                <w:sz w:val="20"/>
-                <w:szCs w:val="20"/>
-              </w:rPr>
-              <w:t xml:space="preserve"> y muestra una caja de texto diciendo que se ha </w:t>
-            </w:r>
-            <w:commentRangeStart w:id="0"/>
-            <w:r>
-              <w:rPr>
-                <w:rFonts w:ascii="Calibri" w:hAnsi="Calibri" w:cs="Calibri"/>
-                <w:sz w:val="20"/>
-                <w:szCs w:val="20"/>
-              </w:rPr>
-              <w:t xml:space="preserve">completado </w:t>
-            </w:r>
-            <w:commentRangeEnd w:id="0"/>
-            <w:r>
-              <w:rPr>
-                <w:rStyle w:val="Refdecomentario"/>
-                <w:rFonts w:ascii="Times New Roman" w:eastAsia="Times New Roman" w:hAnsi="Times New Roman" w:cs="Times New Roman"/>
-                <w:lang w:val="en-US" w:eastAsia="ar-SA"/>
-              </w:rPr>
-              <w:commentReference w:id="0"/>
-            </w:r>
-            <w:r>
-              <w:rPr>
-                <w:rFonts w:ascii="Calibri" w:hAnsi="Calibri" w:cs="Calibri"/>
-                <w:sz w:val="20"/>
-                <w:szCs w:val="20"/>
-              </w:rPr>
-              <w:t>el Pedido.</w:t>
+              <w:t>El SAIP cambia el estado de</w:t>
+            </w:r>
+            <w:r>
+              <w:rPr>
+                <w:rFonts w:ascii="Calibri" w:hAnsi="Calibri" w:cs="Calibri"/>
+                <w:sz w:val="20"/>
+                <w:szCs w:val="20"/>
+              </w:rPr>
+              <w:t xml:space="preserve"> la CUENTA </w:t>
+            </w:r>
+            <w:r>
+              <w:rPr>
+                <w:rFonts w:ascii="Calibri" w:hAnsi="Calibri" w:cs="Calibri"/>
+                <w:sz w:val="20"/>
+                <w:szCs w:val="20"/>
+              </w:rPr>
+              <w:t xml:space="preserve">a </w:t>
+            </w:r>
+            <w:r>
+              <w:rPr>
+                <w:rFonts w:ascii="Calibri" w:hAnsi="Calibri" w:cs="Calibri"/>
+                <w:sz w:val="20"/>
+                <w:szCs w:val="20"/>
+              </w:rPr>
+              <w:t xml:space="preserve">Terminada </w:t>
+            </w:r>
+            <w:r>
+              <w:rPr>
+                <w:rFonts w:ascii="Calibri" w:hAnsi="Calibri" w:cs="Calibri"/>
+                <w:sz w:val="20"/>
+                <w:szCs w:val="20"/>
+              </w:rPr>
+              <w:t>en la base de datos</w:t>
+            </w:r>
+            <w:r>
+              <w:rPr>
+                <w:rFonts w:ascii="Calibri" w:hAnsi="Calibri" w:cs="Calibri"/>
+                <w:sz w:val="20"/>
+                <w:szCs w:val="20"/>
+              </w:rPr>
+              <w:t>, cambia el estado de la MESA a Disponible en la base de datos</w:t>
+            </w:r>
+            <w:r>
+              <w:rPr>
+                <w:rFonts w:ascii="Calibri" w:hAnsi="Calibri" w:cs="Calibri"/>
+                <w:sz w:val="20"/>
+                <w:szCs w:val="20"/>
+              </w:rPr>
+              <w:t xml:space="preserve"> y muestra una caja de texto diciendo </w:t>
+            </w:r>
+            <w:r>
+              <w:rPr>
+                <w:rFonts w:ascii="Calibri" w:hAnsi="Calibri" w:cs="Calibri"/>
+                <w:sz w:val="20"/>
+                <w:szCs w:val="20"/>
+              </w:rPr>
+              <w:t xml:space="preserve">que se ha </w:t>
+            </w:r>
+            <w:r>
+              <w:rPr>
+                <w:rFonts w:ascii="Calibri" w:hAnsi="Calibri" w:cs="Calibri"/>
+                <w:sz w:val="20"/>
+                <w:szCs w:val="20"/>
+              </w:rPr>
+              <w:t>cobrado</w:t>
+            </w:r>
+            <w:r>
+              <w:rPr>
+                <w:rFonts w:ascii="Calibri" w:hAnsi="Calibri" w:cs="Calibri"/>
+                <w:sz w:val="20"/>
+                <w:szCs w:val="20"/>
+              </w:rPr>
+              <w:t xml:space="preserve"> la cuenta con éxito.</w:t>
             </w:r>
           </w:p>
           <w:p>
@@ -1196,7 +1380,15 @@
                 <w:sz w:val="20"/>
                 <w:lang w:val="es-MX" w:eastAsia="en-US"/>
               </w:rPr>
-              <w:t>. Registrar pedido</w:t>
+              <w:t xml:space="preserve">. Registrar </w:t>
+            </w:r>
+            <w:r>
+              <w:rPr>
+                <w:rFonts w:ascii="Calibri" w:eastAsiaTheme="minorHAnsi" w:hAnsi="Calibri" w:cs="Calibri"/>
+                <w:sz w:val="20"/>
+                <w:lang w:val="es-MX" w:eastAsia="en-US"/>
+              </w:rPr>
+              <w:t>nueva cuenta</w:t>
             </w:r>
           </w:p>
           <w:p>
@@ -1320,7 +1512,23 @@
                 <w:sz w:val="20"/>
                 <w:szCs w:val="20"/>
               </w:rPr>
-              <w:t>El SAIP muestra una caja de mensaje con el texto “¿Desea registrar un pedido en la mesa?” junto a los botones Aceptar y Cancelar</w:t>
+              <w:t>El SAIP muestra una caja de mensaje con el texto “¿Desea registrar un</w:t>
+            </w:r>
+            <w:r>
+              <w:rPr>
+                <w:rFonts w:ascii="Calibri" w:hAnsi="Calibri" w:cs="Calibri"/>
+                <w:sz w:val="20"/>
+                <w:szCs w:val="20"/>
+              </w:rPr>
+              <w:t xml:space="preserve">a cuenta nueva </w:t>
+            </w:r>
+            <w:r>
+              <w:rPr>
+                <w:rFonts w:ascii="Calibri" w:hAnsi="Calibri" w:cs="Calibri"/>
+                <w:sz w:val="20"/>
+                <w:szCs w:val="20"/>
+              </w:rPr>
+              <w:t>en la mesa?” junto a los botones Aceptar y Cancelar</w:t>
             </w:r>
           </w:p>
           <w:p>
@@ -1374,7 +1582,34 @@
                 <w:sz w:val="20"/>
                 <w:szCs w:val="20"/>
               </w:rPr>
-              <w:t>Extiende al CU01_Registrar pedido local</w:t>
+              <w:t>EL SAIP cambia el estado de la MESA a Ocupada y Crea una nueva CUENTA para esa mesa en la base de datos con el estado Abierta.</w:t>
+            </w:r>
+          </w:p>
+          <w:p>
+            <w:pPr>
+              <w:pStyle w:val="Prrafodelista"/>
+              <w:numPr>
+                <w:ilvl w:val="0"/>
+                <w:numId w:val="19"/>
+              </w:numPr>
+              <w:autoSpaceDE w:val="0"/>
+              <w:autoSpaceDN w:val="0"/>
+              <w:adjustRightInd w:val="0"/>
+              <w:spacing w:after="1"/>
+              <w:ind w:left="258" w:hanging="258"/>
+              <w:rPr>
+                <w:rFonts w:ascii="Calibri" w:hAnsi="Calibri" w:cs="Calibri"/>
+                <w:sz w:val="20"/>
+                <w:szCs w:val="20"/>
+              </w:rPr>
+            </w:pPr>
+            <w:r>
+              <w:rPr>
+                <w:rFonts w:ascii="Calibri" w:hAnsi="Calibri" w:cs="Calibri"/>
+                <w:sz w:val="20"/>
+                <w:szCs w:val="20"/>
+              </w:rPr>
+              <w:t>Regresa al paso 2 del FN</w:t>
             </w:r>
           </w:p>
           <w:p>
@@ -1510,40 +1745,74 @@
                 <w:rFonts w:ascii="Calibri" w:hAnsi="Calibri" w:cs="Calibri"/>
                 <w:sz w:val="20"/>
               </w:rPr>
-              <w:t>FA4. Ver mesas disponibles</w:t>
-            </w:r>
-          </w:p>
-          <w:p>
-            <w:pPr>
+              <w:t xml:space="preserve">FA4. </w:t>
+            </w:r>
+            <w:r>
+              <w:rPr>
+                <w:rFonts w:ascii="Calibri" w:hAnsi="Calibri" w:cs="Calibri"/>
+                <w:sz w:val="20"/>
+              </w:rPr>
+              <w:t>Registrar pedido</w:t>
+            </w:r>
+          </w:p>
+          <w:p>
+            <w:pPr>
+              <w:pStyle w:val="Prrafodelista"/>
+              <w:numPr>
+                <w:ilvl w:val="0"/>
+                <w:numId w:val="22"/>
+              </w:numPr>
               <w:autoSpaceDE w:val="0"/>
               <w:autoSpaceDN w:val="0"/>
               <w:adjustRightInd w:val="0"/>
               <w:spacing w:after="1"/>
-              <w:rPr>
-                <w:rFonts w:ascii="Calibri" w:hAnsi="Calibri" w:cs="Calibri"/>
-                <w:sz w:val="20"/>
-                <w:u w:val="single"/>
-                <w:lang w:val="es-MX"/>
-              </w:rPr>
-            </w:pPr>
-            <w:r>
-              <w:rPr>
-                <w:rFonts w:ascii="Calibri" w:hAnsi="Calibri" w:cs="Calibri"/>
-                <w:sz w:val="20"/>
-                <w:lang w:val="es-MX"/>
-              </w:rPr>
-              <w:t>Cambiua estado mesa a o</w:t>
-            </w:r>
-            <w:r>
-              <w:rPr>
-                <w:rFonts w:ascii="Calibri" w:hAnsi="Calibri" w:cs="Calibri"/>
-                <w:sz w:val="20"/>
-                <w:lang w:val="es-MX"/>
-              </w:rPr>
-              <w:t>cupado y crea una nueva cuenta con estado abierta.</w:t>
-            </w:r>
-            <w:bookmarkStart w:id="1" w:name="_GoBack"/>
-            <w:bookmarkEnd w:id="1"/>
+              <w:ind w:left="254" w:hanging="254"/>
+              <w:rPr>
+                <w:rFonts w:ascii="Calibri" w:hAnsi="Calibri" w:cs="Calibri"/>
+                <w:sz w:val="20"/>
+              </w:rPr>
+            </w:pPr>
+            <w:r>
+              <w:rPr>
+                <w:rFonts w:ascii="Calibri" w:hAnsi="Calibri" w:cs="Calibri"/>
+                <w:sz w:val="20"/>
+              </w:rPr>
+              <w:t>El Mesero da clic en el botón Registrar pedido</w:t>
+            </w:r>
+          </w:p>
+          <w:p>
+            <w:pPr>
+              <w:pStyle w:val="Prrafodelista"/>
+              <w:numPr>
+                <w:ilvl w:val="0"/>
+                <w:numId w:val="22"/>
+              </w:numPr>
+              <w:autoSpaceDE w:val="0"/>
+              <w:autoSpaceDN w:val="0"/>
+              <w:adjustRightInd w:val="0"/>
+              <w:spacing w:after="1"/>
+              <w:ind w:left="254" w:hanging="254"/>
+              <w:rPr>
+                <w:rFonts w:ascii="Calibri" w:hAnsi="Calibri" w:cs="Calibri"/>
+                <w:sz w:val="20"/>
+              </w:rPr>
+            </w:pPr>
+            <w:r>
+              <w:rPr>
+                <w:rFonts w:ascii="Calibri" w:hAnsi="Calibri" w:cs="Calibri"/>
+                <w:sz w:val="20"/>
+              </w:rPr>
+              <w:t>Extiende al CU01_</w:t>
+            </w:r>
+            <w:bookmarkStart w:id="0" w:name="_GoBack"/>
+            <w:bookmarkEnd w:id="0"/>
+            <w:r>
+              <w:rPr>
+                <w:rFonts w:ascii="Calibri" w:hAnsi="Calibri" w:cs="Calibri"/>
+                <w:sz w:val="20"/>
+              </w:rPr>
+              <w:t>Registrar pedido local</w:t>
+            </w:r>
           </w:p>
         </w:tc>
       </w:tr>
@@ -1887,42 +2156,98 @@
 </w:document>
 </file>
 
-<file path=word/comments.xml><?xml version="1.0" encoding="utf-8"?>
-<w:comments xmlns:wpc="http://schemas.microsoft.com/office/word/2010/wordprocessingCanvas" xmlns:cx="http://schemas.microsoft.com/office/drawing/2014/chartex" xmlns:cx1="http://schemas.microsoft.com/office/drawing/2015/9/8/chartex" xmlns:cx2="http://schemas.microsoft.com/office/drawing/2015/10/21/chartex" xmlns:cx3="http://schemas.microsoft.com/office/drawing/2016/5/9/chartex" xmlns:cx4="http://schemas.microsoft.com/office/drawing/2016/5/10/chartex" xmlns:cx5="http://schemas.microsoft.com/office/drawing/2016/5/11/chartex" xmlns:cx6="http://schemas.microsoft.com/office/drawing/2016/5/12/chartex" xmlns:cx7="http://schemas.microsoft.com/office/drawing/2016/5/13/chartex" xmlns:cx8="http://schemas.microsoft.com/office/drawing/2016/5/14/chartex" xmlns:mc="http://schemas.openxmlformats.org/markup-compatibility/2006" xmlns:aink="http://schemas.microsoft.com/office/drawing/2016/ink" xmlns:am3d="http://schemas.microsoft.com/office/drawing/2017/model3d" xmlns:o="urn:schemas-microsoft-com:office:office" xmlns:r="http://schemas.openxmlformats.org/officeDocument/2006/relationships" xmlns:m="http://schemas.openxmlformats.org/officeDocument/2006/math" xmlns:v="urn:schemas-microsoft-com:vml" xmlns:wp14="http://schemas.microsoft.com/office/word/2010/wordprocessingDrawing" xmlns:wp="http://schemas.openxmlformats.org/drawingml/2006/wordprocessingDrawing" xmlns:w10="urn:schemas-microsoft-com:office:word" xmlns:w="http://schemas.openxmlformats.org/wordprocessingml/2006/main" xmlns:w14="http://schemas.microsoft.com/office/word/2010/wordml" xmlns:w15="http://schemas.microsoft.com/office/word/2012/wordml" xmlns:w16cid="http://schemas.microsoft.com/office/word/2016/wordml/cid" xmlns:w16se="http://schemas.microsoft.com/office/word/2015/wordml/symex" xmlns:wpg="http://schemas.microsoft.com/office/word/2010/wordprocessingGroup" xmlns:wpi="http://schemas.microsoft.com/office/word/2010/wordprocessingInk" xmlns:wne="http://schemas.microsoft.com/office/word/2006/wordml" xmlns:wps="http://schemas.microsoft.com/office/word/2010/wordprocessingShape" mc:Ignorable="w14 w15 w16se w16cid wp14">
-  <w:comment w:id="0" w:author="César Hernández Aparicio" w:date="2020-04-05T13:01:00Z" w:initials="CHA">
-    <w:p>
-      <w:pPr>
-        <w:pStyle w:val="Textocomentario"/>
-      </w:pPr>
-      <w:r>
-        <w:rPr>
-          <w:rStyle w:val="Refdecomentario"/>
-        </w:rPr>
-        <w:annotationRef/>
-      </w:r>
-      <w:r>
-        <w:t>CU imprimir recibo?</w:t>
-      </w:r>
-    </w:p>
-  </w:comment>
-</w:comments>
-</file>
-
-<file path=word/commentsExtended.xml><?xml version="1.0" encoding="utf-8"?>
-<w15:commentsEx xmlns:wpc="http://schemas.microsoft.com/office/word/2010/wordprocessingCanvas" xmlns:cx="http://schemas.microsoft.com/office/drawing/2014/chartex" xmlns:cx1="http://schemas.microsoft.com/office/drawing/2015/9/8/chartex" xmlns:cx2="http://schemas.microsoft.com/office/drawing/2015/10/21/chartex" xmlns:cx3="http://schemas.microsoft.com/office/drawing/2016/5/9/chartex" xmlns:cx4="http://schemas.microsoft.com/office/drawing/2016/5/10/chartex" xmlns:cx5="http://schemas.microsoft.com/office/drawing/2016/5/11/chartex" xmlns:cx6="http://schemas.microsoft.com/office/drawing/2016/5/12/chartex" xmlns:cx7="http://schemas.microsoft.com/office/drawing/2016/5/13/chartex" xmlns:cx8="http://schemas.microsoft.com/office/drawing/2016/5/14/chartex" xmlns:mc="http://schemas.openxmlformats.org/markup-compatibility/2006" xmlns:aink="http://schemas.microsoft.com/office/drawing/2016/ink" xmlns:am3d="http://schemas.microsoft.com/office/drawing/2017/model3d" xmlns:o="urn:schemas-microsoft-com:office:office" xmlns:r="http://schemas.openxmlformats.org/officeDocument/2006/relationships" xmlns:m="http://schemas.openxmlformats.org/officeDocument/2006/math" xmlns:v="urn:schemas-microsoft-com:vml" xmlns:wp14="http://schemas.microsoft.com/office/word/2010/wordprocessingDrawing" xmlns:wp="http://schemas.openxmlformats.org/drawingml/2006/wordprocessingDrawing" xmlns:w10="urn:schemas-microsoft-com:office:word" xmlns:w="http://schemas.openxmlformats.org/wordprocessingml/2006/main" xmlns:w14="http://schemas.microsoft.com/office/word/2010/wordml" xmlns:w15="http://schemas.microsoft.com/office/word/2012/wordml" xmlns:w16cid="http://schemas.microsoft.com/office/word/2016/wordml/cid" xmlns:w16se="http://schemas.microsoft.com/office/word/2015/wordml/symex" xmlns:wpg="http://schemas.microsoft.com/office/word/2010/wordprocessingGroup" xmlns:wpi="http://schemas.microsoft.com/office/word/2010/wordprocessingInk" xmlns:wne="http://schemas.microsoft.com/office/word/2006/wordml" xmlns:wps="http://schemas.microsoft.com/office/word/2010/wordprocessingShape" mc:Ignorable="w14 w15 w16se w16cid wp14">
-  <w15:commentEx w15:paraId="276D35C2" w15:done="0"/>
-</w15:commentsEx>
-</file>
-
-<file path=word/commentsIds.xml><?xml version="1.0" encoding="utf-8"?>
-<w16cid:commentsIds xmlns:wpc="http://schemas.microsoft.com/office/word/2010/wordprocessingCanvas" xmlns:cx="http://schemas.microsoft.com/office/drawing/2014/chartex" xmlns:cx1="http://schemas.microsoft.com/office/drawing/2015/9/8/chartex" xmlns:cx2="http://schemas.microsoft.com/office/drawing/2015/10/21/chartex" xmlns:cx3="http://schemas.microsoft.com/office/drawing/2016/5/9/chartex" xmlns:cx4="http://schemas.microsoft.com/office/drawing/2016/5/10/chartex" xmlns:cx5="http://schemas.microsoft.com/office/drawing/2016/5/11/chartex" xmlns:cx6="http://schemas.microsoft.com/office/drawing/2016/5/12/chartex" xmlns:cx7="http://schemas.microsoft.com/office/drawing/2016/5/13/chartex" xmlns:cx8="http://schemas.microsoft.com/office/drawing/2016/5/14/chartex" xmlns:mc="http://schemas.openxmlformats.org/markup-compatibility/2006" xmlns:aink="http://schemas.microsoft.com/office/drawing/2016/ink" xmlns:am3d="http://schemas.microsoft.com/office/drawing/2017/model3d" xmlns:o="urn:schemas-microsoft-com:office:office" xmlns:r="http://schemas.openxmlformats.org/officeDocument/2006/relationships" xmlns:m="http://schemas.openxmlformats.org/officeDocument/2006/math" xmlns:v="urn:schemas-microsoft-com:vml" xmlns:wp14="http://schemas.microsoft.com/office/word/2010/wordprocessingDrawing" xmlns:wp="http://schemas.openxmlformats.org/drawingml/2006/wordprocessingDrawing" xmlns:w10="urn:schemas-microsoft-com:office:word" xmlns:w="http://schemas.openxmlformats.org/wordprocessingml/2006/main" xmlns:w14="http://schemas.microsoft.com/office/word/2010/wordml" xmlns:w15="http://schemas.microsoft.com/office/word/2012/wordml" xmlns:w16cid="http://schemas.microsoft.com/office/word/2016/wordml/cid" xmlns:w16se="http://schemas.microsoft.com/office/word/2015/wordml/symex" xmlns:wpg="http://schemas.microsoft.com/office/word/2010/wordprocessingGroup" xmlns:wpi="http://schemas.microsoft.com/office/word/2010/wordprocessingInk" xmlns:wne="http://schemas.microsoft.com/office/word/2006/wordml" xmlns:wps="http://schemas.microsoft.com/office/word/2010/wordprocessingShape" mc:Ignorable="w14 w15 w16se w16cid wp14">
-  <w16cid:commentId w16cid:paraId="276D35C2" w16cid:durableId="22345512"/>
-</w16cid:commentsIds>
-</file>
-
 <file path=word/numbering.xml><?xml version="1.0" encoding="utf-8"?>
 <w:numbering xmlns:wpc="http://schemas.microsoft.com/office/word/2010/wordprocessingCanvas" xmlns:cx="http://schemas.microsoft.com/office/drawing/2014/chartex" xmlns:cx1="http://schemas.microsoft.com/office/drawing/2015/9/8/chartex" xmlns:cx2="http://schemas.microsoft.com/office/drawing/2015/10/21/chartex" xmlns:cx3="http://schemas.microsoft.com/office/drawing/2016/5/9/chartex" xmlns:cx4="http://schemas.microsoft.com/office/drawing/2016/5/10/chartex" xmlns:cx5="http://schemas.microsoft.com/office/drawing/2016/5/11/chartex" xmlns:cx6="http://schemas.microsoft.com/office/drawing/2016/5/12/chartex" xmlns:cx7="http://schemas.microsoft.com/office/drawing/2016/5/13/chartex" xmlns:cx8="http://schemas.microsoft.com/office/drawing/2016/5/14/chartex" xmlns:mc="http://schemas.openxmlformats.org/markup-compatibility/2006" xmlns:aink="http://schemas.microsoft.com/office/drawing/2016/ink" xmlns:am3d="http://schemas.microsoft.com/office/drawing/2017/model3d" xmlns:o="urn:schemas-microsoft-com:office:office" xmlns:r="http://schemas.openxmlformats.org/officeDocument/2006/relationships" xmlns:m="http://schemas.openxmlformats.org/officeDocument/2006/math" xmlns:v="urn:schemas-microsoft-com:vml" xmlns:wp14="http://schemas.microsoft.com/office/word/2010/wordprocessingDrawing" xmlns:wp="http://schemas.openxmlformats.org/drawingml/2006/wordprocessingDrawing" xmlns:w10="urn:schemas-microsoft-com:office:word" xmlns:w="http://schemas.openxmlformats.org/wordprocessingml/2006/main" xmlns:w14="http://schemas.microsoft.com/office/word/2010/wordml" xmlns:w15="http://schemas.microsoft.com/office/word/2012/wordml" xmlns:w16cid="http://schemas.microsoft.com/office/word/2016/wordml/cid" xmlns:w16se="http://schemas.microsoft.com/office/word/2015/wordml/symex" xmlns:wpg="http://schemas.microsoft.com/office/word/2010/wordprocessingGroup" xmlns:wpi="http://schemas.microsoft.com/office/word/2010/wordprocessingInk" xmlns:wne="http://schemas.microsoft.com/office/word/2006/wordml" xmlns:wps="http://schemas.microsoft.com/office/word/2010/wordprocessingShape" mc:Ignorable="w14 w15 w16se w16cid wp14">
   <w:abstractNum w:abstractNumId="0" w15:restartNumberingAfterBreak="0">
+    <w:nsid w:val="03020008"/>
+    <w:multiLevelType w:val="hybridMultilevel"/>
+    <w:tmpl w:val="A3487160"/>
+    <w:lvl w:ilvl="0" w:tplc="080A000F">
+      <w:start w:val="1"/>
+      <w:numFmt w:val="decimal"/>
+      <w:lvlText w:val="%1."/>
+      <w:lvlJc w:val="left"/>
+      <w:pPr>
+        <w:ind w:left="720" w:hanging="360"/>
+      </w:pPr>
+      <w:rPr>
+        <w:rFonts w:hint="default"/>
+      </w:rPr>
+    </w:lvl>
+    <w:lvl w:ilvl="1" w:tplc="080A0019" w:tentative="1">
+      <w:start w:val="1"/>
+      <w:numFmt w:val="lowerLetter"/>
+      <w:lvlText w:val="%2."/>
+      <w:lvlJc w:val="left"/>
+      <w:pPr>
+        <w:ind w:left="1440" w:hanging="360"/>
+      </w:pPr>
+    </w:lvl>
+    <w:lvl w:ilvl="2" w:tplc="080A001B" w:tentative="1">
+      <w:start w:val="1"/>
+      <w:numFmt w:val="lowerRoman"/>
+      <w:lvlText w:val="%3."/>
+      <w:lvlJc w:val="right"/>
+      <w:pPr>
+        <w:ind w:left="2160" w:hanging="180"/>
+      </w:pPr>
+    </w:lvl>
+    <w:lvl w:ilvl="3" w:tplc="080A000F" w:tentative="1">
+      <w:start w:val="1"/>
+      <w:numFmt w:val="decimal"/>
+      <w:lvlText w:val="%4."/>
+      <w:lvlJc w:val="left"/>
+      <w:pPr>
+        <w:ind w:left="2880" w:hanging="360"/>
+      </w:pPr>
+    </w:lvl>
+    <w:lvl w:ilvl="4" w:tplc="080A0019" w:tentative="1">
+      <w:start w:val="1"/>
+      <w:numFmt w:val="lowerLetter"/>
+      <w:lvlText w:val="%5."/>
+      <w:lvlJc w:val="left"/>
+      <w:pPr>
+        <w:ind w:left="3600" w:hanging="360"/>
+      </w:pPr>
+    </w:lvl>
+    <w:lvl w:ilvl="5" w:tplc="080A001B" w:tentative="1">
+      <w:start w:val="1"/>
+      <w:numFmt w:val="lowerRoman"/>
+      <w:lvlText w:val="%6."/>
+      <w:lvlJc w:val="right"/>
+      <w:pPr>
+        <w:ind w:left="4320" w:hanging="180"/>
+      </w:pPr>
+    </w:lvl>
+    <w:lvl w:ilvl="6" w:tplc="080A000F" w:tentative="1">
+      <w:start w:val="1"/>
+      <w:numFmt w:val="decimal"/>
+      <w:lvlText w:val="%7."/>
+      <w:lvlJc w:val="left"/>
+      <w:pPr>
+        <w:ind w:left="5040" w:hanging="360"/>
+      </w:pPr>
+    </w:lvl>
+    <w:lvl w:ilvl="7" w:tplc="080A0019" w:tentative="1">
+      <w:start w:val="1"/>
+      <w:numFmt w:val="lowerLetter"/>
+      <w:lvlText w:val="%8."/>
+      <w:lvlJc w:val="left"/>
+      <w:pPr>
+        <w:ind w:left="5760" w:hanging="360"/>
+      </w:pPr>
+    </w:lvl>
+    <w:lvl w:ilvl="8" w:tplc="080A001B" w:tentative="1">
+      <w:start w:val="1"/>
+      <w:numFmt w:val="lowerRoman"/>
+      <w:lvlText w:val="%9."/>
+      <w:lvlJc w:val="right"/>
+      <w:pPr>
+        <w:ind w:left="6480" w:hanging="180"/>
+      </w:pPr>
+    </w:lvl>
+  </w:abstractNum>
+  <w:abstractNum w:abstractNumId="1" w15:restartNumberingAfterBreak="0">
     <w:nsid w:val="0FD351D3"/>
     <w:multiLevelType w:val="hybridMultilevel"/>
     <w:tmpl w:val="B394D0E0"/>
@@ -2011,7 +2336,7 @@
       </w:pPr>
     </w:lvl>
   </w:abstractNum>
-  <w:abstractNum w:abstractNumId="1" w15:restartNumberingAfterBreak="0">
+  <w:abstractNum w:abstractNumId="2" w15:restartNumberingAfterBreak="0">
     <w:nsid w:val="117E4AB6"/>
     <w:multiLevelType w:val="hybridMultilevel"/>
     <w:tmpl w:val="027A5D4C"/>
@@ -2097,7 +2422,7 @@
       </w:pPr>
     </w:lvl>
   </w:abstractNum>
-  <w:abstractNum w:abstractNumId="2" w15:restartNumberingAfterBreak="0">
+  <w:abstractNum w:abstractNumId="3" w15:restartNumberingAfterBreak="0">
     <w:nsid w:val="12905C5B"/>
     <w:multiLevelType w:val="hybridMultilevel"/>
     <w:tmpl w:val="E7DED3E2"/>
@@ -2186,7 +2511,7 @@
       </w:pPr>
     </w:lvl>
   </w:abstractNum>
-  <w:abstractNum w:abstractNumId="3" w15:restartNumberingAfterBreak="0">
+  <w:abstractNum w:abstractNumId="4" w15:restartNumberingAfterBreak="0">
     <w:nsid w:val="1405465B"/>
     <w:multiLevelType w:val="hybridMultilevel"/>
     <w:tmpl w:val="A8983A4C"/>
@@ -2275,7 +2600,7 @@
       </w:pPr>
     </w:lvl>
   </w:abstractNum>
-  <w:abstractNum w:abstractNumId="4" w15:restartNumberingAfterBreak="0">
+  <w:abstractNum w:abstractNumId="5" w15:restartNumberingAfterBreak="0">
     <w:nsid w:val="25088127"/>
     <w:multiLevelType w:val="multilevel"/>
     <w:tmpl w:val="00000001"/>
@@ -2335,7 +2660,7 @@
       <w:lvlJc w:val="left"/>
     </w:lvl>
   </w:abstractNum>
-  <w:abstractNum w:abstractNumId="5" w15:restartNumberingAfterBreak="0">
+  <w:abstractNum w:abstractNumId="6" w15:restartNumberingAfterBreak="0">
     <w:nsid w:val="25088128"/>
     <w:multiLevelType w:val="multilevel"/>
     <w:tmpl w:val="00000002"/>
@@ -2395,7 +2720,7 @@
       <w:lvlJc w:val="left"/>
     </w:lvl>
   </w:abstractNum>
-  <w:abstractNum w:abstractNumId="6" w15:restartNumberingAfterBreak="0">
+  <w:abstractNum w:abstractNumId="7" w15:restartNumberingAfterBreak="0">
     <w:nsid w:val="25088129"/>
     <w:multiLevelType w:val="multilevel"/>
     <w:tmpl w:val="00000003"/>
@@ -2455,7 +2780,7 @@
       <w:lvlJc w:val="left"/>
     </w:lvl>
   </w:abstractNum>
-  <w:abstractNum w:abstractNumId="7" w15:restartNumberingAfterBreak="0">
+  <w:abstractNum w:abstractNumId="8" w15:restartNumberingAfterBreak="0">
     <w:nsid w:val="2508812A"/>
     <w:multiLevelType w:val="multilevel"/>
     <w:tmpl w:val="00000004"/>
@@ -2515,7 +2840,7 @@
       <w:lvlJc w:val="left"/>
     </w:lvl>
   </w:abstractNum>
-  <w:abstractNum w:abstractNumId="8" w15:restartNumberingAfterBreak="0">
+  <w:abstractNum w:abstractNumId="9" w15:restartNumberingAfterBreak="0">
     <w:nsid w:val="31FD7DA8"/>
     <w:multiLevelType w:val="hybridMultilevel"/>
     <w:tmpl w:val="84DEC3BE"/>
@@ -2604,7 +2929,7 @@
       </w:pPr>
     </w:lvl>
   </w:abstractNum>
-  <w:abstractNum w:abstractNumId="9" w15:restartNumberingAfterBreak="0">
+  <w:abstractNum w:abstractNumId="10" w15:restartNumberingAfterBreak="0">
     <w:nsid w:val="32AC4061"/>
     <w:multiLevelType w:val="multilevel"/>
     <w:tmpl w:val="00000002"/>
@@ -2663,7 +2988,7 @@
       <w:lvlJc w:val="left"/>
     </w:lvl>
   </w:abstractNum>
-  <w:abstractNum w:abstractNumId="10" w15:restartNumberingAfterBreak="0">
+  <w:abstractNum w:abstractNumId="11" w15:restartNumberingAfterBreak="0">
     <w:nsid w:val="3CD444F2"/>
     <w:multiLevelType w:val="hybridMultilevel"/>
     <w:tmpl w:val="2C90F5DC"/>
@@ -2752,7 +3077,7 @@
       </w:pPr>
     </w:lvl>
   </w:abstractNum>
-  <w:abstractNum w:abstractNumId="11" w15:restartNumberingAfterBreak="0">
+  <w:abstractNum w:abstractNumId="12" w15:restartNumberingAfterBreak="0">
     <w:nsid w:val="41D26671"/>
     <w:multiLevelType w:val="hybridMultilevel"/>
     <w:tmpl w:val="1B14391C"/>
@@ -2841,7 +3166,7 @@
       </w:pPr>
     </w:lvl>
   </w:abstractNum>
-  <w:abstractNum w:abstractNumId="12" w15:restartNumberingAfterBreak="0">
+  <w:abstractNum w:abstractNumId="13" w15:restartNumberingAfterBreak="0">
     <w:nsid w:val="4D017367"/>
     <w:multiLevelType w:val="hybridMultilevel"/>
     <w:tmpl w:val="2740282E"/>
@@ -2930,7 +3255,7 @@
       </w:pPr>
     </w:lvl>
   </w:abstractNum>
-  <w:abstractNum w:abstractNumId="13" w15:restartNumberingAfterBreak="0">
+  <w:abstractNum w:abstractNumId="14" w15:restartNumberingAfterBreak="0">
     <w:nsid w:val="520A127B"/>
     <w:multiLevelType w:val="hybridMultilevel"/>
     <w:tmpl w:val="2FB80882"/>
@@ -3019,7 +3344,7 @@
       </w:pPr>
     </w:lvl>
   </w:abstractNum>
-  <w:abstractNum w:abstractNumId="14" w15:restartNumberingAfterBreak="0">
+  <w:abstractNum w:abstractNumId="15" w15:restartNumberingAfterBreak="0">
     <w:nsid w:val="61E602CC"/>
     <w:multiLevelType w:val="hybridMultilevel"/>
     <w:tmpl w:val="9A9A81DA"/>
@@ -3108,7 +3433,7 @@
       </w:pPr>
     </w:lvl>
   </w:abstractNum>
-  <w:abstractNum w:abstractNumId="15" w15:restartNumberingAfterBreak="0">
+  <w:abstractNum w:abstractNumId="16" w15:restartNumberingAfterBreak="0">
     <w:nsid w:val="67D804A5"/>
     <w:multiLevelType w:val="multilevel"/>
     <w:tmpl w:val="00000002"/>
@@ -3167,7 +3492,7 @@
       <w:lvlJc w:val="left"/>
     </w:lvl>
   </w:abstractNum>
-  <w:abstractNum w:abstractNumId="16" w15:restartNumberingAfterBreak="0">
+  <w:abstractNum w:abstractNumId="17" w15:restartNumberingAfterBreak="0">
     <w:nsid w:val="6AF875B9"/>
     <w:multiLevelType w:val="hybridMultilevel"/>
     <w:tmpl w:val="712290C2"/>
@@ -3256,7 +3581,7 @@
       </w:pPr>
     </w:lvl>
   </w:abstractNum>
-  <w:abstractNum w:abstractNumId="17" w15:restartNumberingAfterBreak="0">
+  <w:abstractNum w:abstractNumId="18" w15:restartNumberingAfterBreak="0">
     <w:nsid w:val="72F15BB4"/>
     <w:multiLevelType w:val="hybridMultilevel"/>
     <w:tmpl w:val="84DEC3BE"/>
@@ -3345,7 +3670,7 @@
       </w:pPr>
     </w:lvl>
   </w:abstractNum>
-  <w:abstractNum w:abstractNumId="18" w15:restartNumberingAfterBreak="0">
+  <w:abstractNum w:abstractNumId="19" w15:restartNumberingAfterBreak="0">
     <w:nsid w:val="76B002F9"/>
     <w:multiLevelType w:val="hybridMultilevel"/>
     <w:tmpl w:val="423EBB94"/>
@@ -3434,7 +3759,7 @@
       </w:pPr>
     </w:lvl>
   </w:abstractNum>
-  <w:abstractNum w:abstractNumId="19" w15:restartNumberingAfterBreak="0">
+  <w:abstractNum w:abstractNumId="20" w15:restartNumberingAfterBreak="0">
     <w:nsid w:val="773F6C09"/>
     <w:multiLevelType w:val="multilevel"/>
     <w:tmpl w:val="00000002"/>
@@ -3493,7 +3818,7 @@
       <w:lvlJc w:val="left"/>
     </w:lvl>
   </w:abstractNum>
-  <w:abstractNum w:abstractNumId="20" w15:restartNumberingAfterBreak="0">
+  <w:abstractNum w:abstractNumId="21" w15:restartNumberingAfterBreak="0">
     <w:nsid w:val="7FEF3B72"/>
     <w:multiLevelType w:val="multilevel"/>
     <w:tmpl w:val="00000002"/>
@@ -3553,77 +3878,72 @@
     </w:lvl>
   </w:abstractNum>
   <w:num w:numId="1">
+    <w:abstractNumId w:val="4"/>
+  </w:num>
+  <w:num w:numId="2">
+    <w:abstractNumId w:val="9"/>
+  </w:num>
+  <w:num w:numId="3">
+    <w:abstractNumId w:val="13"/>
+  </w:num>
+  <w:num w:numId="4">
+    <w:abstractNumId w:val="18"/>
+  </w:num>
+  <w:num w:numId="5">
+    <w:abstractNumId w:val="11"/>
+  </w:num>
+  <w:num w:numId="6">
+    <w:abstractNumId w:val="14"/>
+  </w:num>
+  <w:num w:numId="7">
+    <w:abstractNumId w:val="2"/>
+  </w:num>
+  <w:num w:numId="8">
+    <w:abstractNumId w:val="12"/>
+  </w:num>
+  <w:num w:numId="9">
+    <w:abstractNumId w:val="15"/>
+  </w:num>
+  <w:num w:numId="10">
+    <w:abstractNumId w:val="5"/>
+  </w:num>
+  <w:num w:numId="11">
+    <w:abstractNumId w:val="6"/>
+  </w:num>
+  <w:num w:numId="12">
+    <w:abstractNumId w:val="7"/>
+  </w:num>
+  <w:num w:numId="13">
+    <w:abstractNumId w:val="8"/>
+  </w:num>
+  <w:num w:numId="14">
+    <w:abstractNumId w:val="1"/>
+  </w:num>
+  <w:num w:numId="15">
+    <w:abstractNumId w:val="17"/>
+  </w:num>
+  <w:num w:numId="16">
+    <w:abstractNumId w:val="19"/>
+  </w:num>
+  <w:num w:numId="17">
     <w:abstractNumId w:val="3"/>
   </w:num>
-  <w:num w:numId="2">
-    <w:abstractNumId w:val="8"/>
+  <w:num w:numId="18">
+    <w:abstractNumId w:val="20"/>
   </w:num>
-  <w:num w:numId="3">
-    <w:abstractNumId w:val="12"/>
+  <w:num w:numId="19">
+    <w:abstractNumId w:val="16"/>
   </w:num>
-  <w:num w:numId="4">
-    <w:abstractNumId w:val="17"/>
-  </w:num>
-  <w:num w:numId="5">
+  <w:num w:numId="20">
     <w:abstractNumId w:val="10"/>
   </w:num>
-  <w:num w:numId="6">
-    <w:abstractNumId w:val="13"/>
+  <w:num w:numId="21">
+    <w:abstractNumId w:val="21"/>
   </w:num>
-  <w:num w:numId="7">
-    <w:abstractNumId w:val="1"/>
-  </w:num>
-  <w:num w:numId="8">
-    <w:abstractNumId w:val="11"/>
-  </w:num>
-  <w:num w:numId="9">
-    <w:abstractNumId w:val="14"/>
-  </w:num>
-  <w:num w:numId="10">
-    <w:abstractNumId w:val="4"/>
-  </w:num>
-  <w:num w:numId="11">
-    <w:abstractNumId w:val="5"/>
-  </w:num>
-  <w:num w:numId="12">
-    <w:abstractNumId w:val="6"/>
-  </w:num>
-  <w:num w:numId="13">
-    <w:abstractNumId w:val="7"/>
-  </w:num>
-  <w:num w:numId="14">
+  <w:num w:numId="22">
     <w:abstractNumId w:val="0"/>
   </w:num>
-  <w:num w:numId="15">
-    <w:abstractNumId w:val="16"/>
-  </w:num>
-  <w:num w:numId="16">
-    <w:abstractNumId w:val="18"/>
-  </w:num>
-  <w:num w:numId="17">
-    <w:abstractNumId w:val="2"/>
-  </w:num>
-  <w:num w:numId="18">
-    <w:abstractNumId w:val="19"/>
-  </w:num>
-  <w:num w:numId="19">
-    <w:abstractNumId w:val="15"/>
-  </w:num>
-  <w:num w:numId="20">
-    <w:abstractNumId w:val="9"/>
-  </w:num>
-  <w:num w:numId="21">
-    <w:abstractNumId w:val="20"/>
-  </w:num>
 </w:numbering>
-</file>
-
-<file path=word/people.xml><?xml version="1.0" encoding="utf-8"?>
-<w15:people xmlns:wpc="http://schemas.microsoft.com/office/word/2010/wordprocessingCanvas" xmlns:cx="http://schemas.microsoft.com/office/drawing/2014/chartex" xmlns:cx1="http://schemas.microsoft.com/office/drawing/2015/9/8/chartex" xmlns:cx2="http://schemas.microsoft.com/office/drawing/2015/10/21/chartex" xmlns:cx3="http://schemas.microsoft.com/office/drawing/2016/5/9/chartex" xmlns:cx4="http://schemas.microsoft.com/office/drawing/2016/5/10/chartex" xmlns:cx5="http://schemas.microsoft.com/office/drawing/2016/5/11/chartex" xmlns:cx6="http://schemas.microsoft.com/office/drawing/2016/5/12/chartex" xmlns:cx7="http://schemas.microsoft.com/office/drawing/2016/5/13/chartex" xmlns:cx8="http://schemas.microsoft.com/office/drawing/2016/5/14/chartex" xmlns:mc="http://schemas.openxmlformats.org/markup-compatibility/2006" xmlns:aink="http://schemas.microsoft.com/office/drawing/2016/ink" xmlns:am3d="http://schemas.microsoft.com/office/drawing/2017/model3d" xmlns:o="urn:schemas-microsoft-com:office:office" xmlns:r="http://schemas.openxmlformats.org/officeDocument/2006/relationships" xmlns:m="http://schemas.openxmlformats.org/officeDocument/2006/math" xmlns:v="urn:schemas-microsoft-com:vml" xmlns:wp14="http://schemas.microsoft.com/office/word/2010/wordprocessingDrawing" xmlns:wp="http://schemas.openxmlformats.org/drawingml/2006/wordprocessingDrawing" xmlns:w10="urn:schemas-microsoft-com:office:word" xmlns:w="http://schemas.openxmlformats.org/wordprocessingml/2006/main" xmlns:w14="http://schemas.microsoft.com/office/word/2010/wordml" xmlns:w15="http://schemas.microsoft.com/office/word/2012/wordml" xmlns:w16cid="http://schemas.microsoft.com/office/word/2016/wordml/cid" xmlns:w16se="http://schemas.microsoft.com/office/word/2015/wordml/symex" xmlns:wpg="http://schemas.microsoft.com/office/word/2010/wordprocessingGroup" xmlns:wpi="http://schemas.microsoft.com/office/word/2010/wordprocessingInk" xmlns:wne="http://schemas.microsoft.com/office/word/2006/wordml" xmlns:wps="http://schemas.microsoft.com/office/word/2010/wordprocessingShape" mc:Ignorable="w14 w15 w16se w16cid wp14">
-  <w15:person w15:author="César Hernández Aparicio">
-    <w15:presenceInfo w15:providerId="Windows Live" w15:userId="1f0fba9c7e0ceb75"/>
-  </w15:person>
-</w15:people>
 </file>
 
 <file path=word/styles.xml><?xml version="1.0" encoding="utf-8"?>

</xml_diff>